<commit_message>
Correção para AC05 ER
</commit_message>
<xml_diff>
--- a/Artefatos/20. Modelo Conceitual de Negócio.docx
+++ b/Artefatos/20. Modelo Conceitual de Negócio.docx
@@ -3,6 +3,68 @@
 <w:document xmlns:wpc="http://schemas.microsoft.com/office/word/2010/wordprocessingCanvas" xmlns:cx="http://schemas.microsoft.com/office/drawing/2014/chartex" xmlns:cx1="http://schemas.microsoft.com/office/drawing/2015/9/8/chartex" xmlns:cx2="http://schemas.microsoft.com/office/drawing/2015/10/21/chartex" xmlns:cx3="http://schemas.microsoft.com/office/drawing/2016/5/9/chartex" xmlns:cx4="http://schemas.microsoft.com/office/drawing/2016/5/10/chartex" xmlns:cx5="http://schemas.microsoft.com/office/drawing/2016/5/11/chartex" xmlns:cx6="http://schemas.microsoft.com/office/drawing/2016/5/12/chartex" xmlns:cx7="http://schemas.microsoft.com/office/drawing/2016/5/13/chartex" xmlns:cx8="http://schemas.microsoft.com/office/drawing/2016/5/14/chartex" xmlns:mc="http://schemas.openxmlformats.org/markup-compatibility/2006" xmlns:aink="http://schemas.microsoft.com/office/drawing/2016/ink" xmlns:am3d="http://schemas.microsoft.com/office/drawing/2017/model3d" xmlns:o="urn:schemas-microsoft-com:office:office" xmlns:r="http://schemas.openxmlformats.org/officeDocument/2006/relationships" xmlns:m="http://schemas.openxmlformats.org/officeDocument/2006/math" xmlns:v="urn:schemas-microsoft-com:vml" xmlns:wp14="http://schemas.microsoft.com/office/word/2010/wordprocessingDrawing" xmlns:wp="http://schemas.openxmlformats.org/drawingml/2006/wordprocessingDrawing" xmlns:w10="urn:schemas-microsoft-com:office:word" xmlns:w="http://schemas.openxmlformats.org/wordprocessingml/2006/main" xmlns:w14="http://schemas.microsoft.com/office/word/2010/wordml" xmlns:w15="http://schemas.microsoft.com/office/word/2012/wordml" xmlns:w16cid="http://schemas.microsoft.com/office/word/2016/wordml/cid" xmlns:w16se="http://schemas.microsoft.com/office/word/2015/wordml/symex" xmlns:wpg="http://schemas.microsoft.com/office/word/2010/wordprocessingGroup" xmlns:wpi="http://schemas.microsoft.com/office/word/2010/wordprocessingInk" xmlns:wne="http://schemas.microsoft.com/office/word/2006/wordml" xmlns:wps="http://schemas.microsoft.com/office/word/2010/wordprocessingShape" mc:Ignorable="w14 w15 w16se w16cid wp14">
   <w:body>
     <w:p>
+      <w:bookmarkStart w:id="0" w:name="_GoBack"/>
+      <w:r>
+        <w:rPr>
+          <w:noProof/>
+        </w:rPr>
+        <w:drawing>
+          <wp:anchor distT="0" distB="0" distL="114300" distR="114300" simplePos="0" relativeHeight="251665408" behindDoc="0" locked="0" layoutInCell="1" allowOverlap="1">
+            <wp:simplePos x="0" y="0"/>
+            <wp:positionH relativeFrom="column">
+              <wp:posOffset>-182880</wp:posOffset>
+            </wp:positionH>
+            <wp:positionV relativeFrom="paragraph">
+              <wp:posOffset>280035</wp:posOffset>
+            </wp:positionV>
+            <wp:extent cx="6184706" cy="6372225"/>
+            <wp:effectExtent l="0" t="0" r="6985" b="0"/>
+            <wp:wrapNone/>
+            <wp:docPr id="2" name="Imagem 2" descr="Uma imagem contendo Linha do tempo&#10;&#10;Descrição gerada automaticamente"/>
+            <wp:cNvGraphicFramePr>
+              <a:graphicFrameLocks xmlns:a="http://schemas.openxmlformats.org/drawingml/2006/main" noChangeAspect="1"/>
+            </wp:cNvGraphicFramePr>
+            <a:graphic xmlns:a="http://schemas.openxmlformats.org/drawingml/2006/main">
+              <a:graphicData uri="http://schemas.openxmlformats.org/drawingml/2006/picture">
+                <pic:pic xmlns:pic="http://schemas.openxmlformats.org/drawingml/2006/picture">
+                  <pic:nvPicPr>
+                    <pic:cNvPr id="2" name="MODELOCONCNEGOCIO.png"/>
+                    <pic:cNvPicPr/>
+                  </pic:nvPicPr>
+                  <pic:blipFill>
+                    <a:blip r:embed="rId4">
+                      <a:extLst>
+                        <a:ext uri="{28A0092B-C50C-407E-A947-70E740481C1C}">
+                          <a14:useLocalDpi xmlns:a14="http://schemas.microsoft.com/office/drawing/2010/main" val="0"/>
+                        </a:ext>
+                      </a:extLst>
+                    </a:blip>
+                    <a:stretch>
+                      <a:fillRect/>
+                    </a:stretch>
+                  </pic:blipFill>
+                  <pic:spPr>
+                    <a:xfrm>
+                      <a:off x="0" y="0"/>
+                      <a:ext cx="6184706" cy="6372225"/>
+                    </a:xfrm>
+                    <a:prstGeom prst="rect">
+                      <a:avLst/>
+                    </a:prstGeom>
+                  </pic:spPr>
+                </pic:pic>
+              </a:graphicData>
+            </a:graphic>
+            <wp14:sizeRelH relativeFrom="margin">
+              <wp14:pctWidth>0</wp14:pctWidth>
+            </wp14:sizeRelH>
+            <wp14:sizeRelV relativeFrom="margin">
+              <wp14:pctHeight>0</wp14:pctHeight>
+            </wp14:sizeRelV>
+          </wp:anchor>
+        </w:drawing>
+      </w:r>
+      <w:bookmarkEnd w:id="0"/>
       <w:r>
         <w:rPr>
           <w:noProof/>
@@ -221,182 +283,14 @@
           </mc:Fallback>
         </mc:AlternateContent>
       </w:r>
-      <w:r>
-        <w:rPr>
-          <w:noProof/>
-        </w:rPr>
-        <mc:AlternateContent>
-          <mc:Choice Requires="wps">
-            <w:drawing>
-              <wp:anchor distT="0" distB="0" distL="114300" distR="114300" simplePos="0" relativeHeight="251660288" behindDoc="0" locked="0" layoutInCell="1" allowOverlap="1" wp14:anchorId="46146266" wp14:editId="3AD6B833">
-                <wp:simplePos x="0" y="0"/>
-                <wp:positionH relativeFrom="column">
-                  <wp:posOffset>-60555</wp:posOffset>
-                </wp:positionH>
-                <wp:positionV relativeFrom="paragraph">
-                  <wp:posOffset>-400518</wp:posOffset>
-                </wp:positionV>
-                <wp:extent cx="5812134" cy="334736"/>
-                <wp:effectExtent l="76200" t="57150" r="74930" b="103505"/>
-                <wp:wrapNone/>
-                <wp:docPr id="17" name="Retângulo: Cantos Arredondados 16">
-                  <a:extLst xmlns:a="http://schemas.openxmlformats.org/drawingml/2006/main">
-                    <a:ext uri="{FF2B5EF4-FFF2-40B4-BE49-F238E27FC236}">
-                      <a16:creationId xmlns:a16="http://schemas.microsoft.com/office/drawing/2014/main" id="{357BEDDA-F6E2-4ED2-9223-3480700D77C5}"/>
-                    </a:ext>
-                  </a:extLst>
-                </wp:docPr>
-                <wp:cNvGraphicFramePr/>
-                <a:graphic xmlns:a="http://schemas.openxmlformats.org/drawingml/2006/main">
-                  <a:graphicData uri="http://schemas.microsoft.com/office/word/2010/wordprocessingShape">
-                    <wps:wsp>
-                      <wps:cNvSpPr/>
-                      <wps:spPr>
-                        <a:xfrm>
-                          <a:off x="0" y="0"/>
-                          <a:ext cx="5812134" cy="334736"/>
-                        </a:xfrm>
-                        <a:prstGeom prst="roundRect">
-                          <a:avLst/>
-                        </a:prstGeom>
-                        <a:solidFill>
-                          <a:schemeClr val="accent1">
-                            <a:alpha val="42000"/>
-                          </a:schemeClr>
-                        </a:solidFill>
-                        <a:ln>
-                          <a:noFill/>
-                        </a:ln>
-                        <a:effectLst>
-                          <a:outerShdw blurRad="44450" dist="27940" dir="5400000" algn="ctr">
-                            <a:srgbClr val="000000">
-                              <a:alpha val="32000"/>
-                            </a:srgbClr>
-                          </a:outerShdw>
-                        </a:effectLst>
-                        <a:scene3d>
-                          <a:camera prst="orthographicFront">
-                            <a:rot lat="0" lon="0" rev="0"/>
-                          </a:camera>
-                          <a:lightRig rig="balanced" dir="t">
-                            <a:rot lat="0" lon="0" rev="8700000"/>
-                          </a:lightRig>
-                        </a:scene3d>
-                        <a:sp3d>
-                          <a:bevelT w="190500" h="38100"/>
-                        </a:sp3d>
-                      </wps:spPr>
-                      <wps:style>
-                        <a:lnRef idx="2">
-                          <a:schemeClr val="accent1">
-                            <a:shade val="50000"/>
-                          </a:schemeClr>
-                        </a:lnRef>
-                        <a:fillRef idx="1">
-                          <a:schemeClr val="accent1"/>
-                        </a:fillRef>
-                        <a:effectRef idx="0">
-                          <a:schemeClr val="accent1"/>
-                        </a:effectRef>
-                        <a:fontRef idx="minor">
-                          <a:schemeClr val="lt1"/>
-                        </a:fontRef>
-                      </wps:style>
-                      <wps:bodyPr rot="0" spcFirstLastPara="0" vert="horz" wrap="square" lIns="91440" tIns="45720" rIns="91440" bIns="45720" numCol="1" spcCol="0" rtlCol="0" fromWordArt="0" anchor="ctr" anchorCtr="0" forceAA="0" compatLnSpc="1">
-                        <a:prstTxWarp prst="textNoShape">
-                          <a:avLst/>
-                        </a:prstTxWarp>
-                        <a:noAutofit/>
-                      </wps:bodyPr>
-                    </wps:wsp>
-                  </a:graphicData>
-                </a:graphic>
-                <wp14:sizeRelH relativeFrom="margin">
-                  <wp14:pctWidth>0</wp14:pctWidth>
-                </wp14:sizeRelH>
-                <wp14:sizeRelV relativeFrom="margin">
-                  <wp14:pctHeight>0</wp14:pctHeight>
-                </wp14:sizeRelV>
-              </wp:anchor>
-            </w:drawing>
-          </mc:Choice>
-          <mc:Fallback>
-            <w:pict>
-              <v:roundrect w14:anchorId="6C01C53F" id="Retângulo: Cantos Arredondados 16" o:spid="_x0000_s1026" style="position:absolute;margin-left:-4.75pt;margin-top:-31.55pt;width:457.65pt;height:26.35pt;z-index:251660288;visibility:visible;mso-wrap-style:square;mso-width-percent:0;mso-height-percent:0;mso-wrap-distance-left:9pt;mso-wrap-distance-top:0;mso-wrap-distance-right:9pt;mso-wrap-distance-bottom:0;mso-position-horizontal:absolute;mso-position-horizontal-relative:text;mso-position-vertical:absolute;mso-position-vertical-relative:text;mso-width-percent:0;mso-height-percent:0;mso-width-relative:margin;mso-height-relative:margin;v-text-anchor:middle" arcsize="10923f" o:gfxdata="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" fillcolor="#4472c4 [3204]" stroked="f" strokeweight="1pt">
-                <v:fill opacity="27499f"/>
-                <v:stroke joinstyle="miter"/>
-                <v:shadow on="t" color="black" opacity="20971f" offset="0,2.2pt"/>
-              </v:roundrect>
-            </w:pict>
-          </mc:Fallback>
-        </mc:AlternateContent>
-      </w:r>
-    </w:p>
-    <w:p>
-      <w:r>
-        <w:rPr>
-          <w:noProof/>
-        </w:rPr>
-        <w:drawing>
-          <wp:anchor distT="0" distB="0" distL="114300" distR="114300" simplePos="0" relativeHeight="251665408" behindDoc="0" locked="0" layoutInCell="1" allowOverlap="1">
-            <wp:simplePos x="0" y="0"/>
-            <wp:positionH relativeFrom="column">
-              <wp:posOffset>-138430</wp:posOffset>
-            </wp:positionH>
-            <wp:positionV relativeFrom="paragraph">
-              <wp:posOffset>281645</wp:posOffset>
-            </wp:positionV>
-            <wp:extent cx="6146510" cy="6050280"/>
-            <wp:effectExtent l="0" t="0" r="6985" b="7620"/>
-            <wp:wrapNone/>
-            <wp:docPr id="7" name="Imagem 7" descr="Uma imagem contendo Linha do tempo&#10;&#10;Descrição gerada automaticamente"/>
-            <wp:cNvGraphicFramePr>
-              <a:graphicFrameLocks xmlns:a="http://schemas.openxmlformats.org/drawingml/2006/main" noChangeAspect="1"/>
-            </wp:cNvGraphicFramePr>
-            <a:graphic xmlns:a="http://schemas.openxmlformats.org/drawingml/2006/main">
-              <a:graphicData uri="http://schemas.openxmlformats.org/drawingml/2006/picture">
-                <pic:pic xmlns:pic="http://schemas.openxmlformats.org/drawingml/2006/picture">
-                  <pic:nvPicPr>
-                    <pic:cNvPr id="7" name="20. MODELO CONCEITUAL DE NEGOCIO (1).png"/>
-                    <pic:cNvPicPr/>
-                  </pic:nvPicPr>
-                  <pic:blipFill>
-                    <a:blip r:embed="rId4">
-                      <a:extLst>
-                        <a:ext uri="{28A0092B-C50C-407E-A947-70E740481C1C}">
-                          <a14:useLocalDpi xmlns:a14="http://schemas.microsoft.com/office/drawing/2010/main" val="0"/>
-                        </a:ext>
-                      </a:extLst>
-                    </a:blip>
-                    <a:stretch>
-                      <a:fillRect/>
-                    </a:stretch>
-                  </pic:blipFill>
-                  <pic:spPr>
-                    <a:xfrm>
-                      <a:off x="0" y="0"/>
-                      <a:ext cx="6146510" cy="6050280"/>
-                    </a:xfrm>
-                    <a:prstGeom prst="rect">
-                      <a:avLst/>
-                    </a:prstGeom>
-                  </pic:spPr>
-                </pic:pic>
-              </a:graphicData>
-            </a:graphic>
-          </wp:anchor>
-        </w:drawing>
-      </w:r>
-    </w:p>
-    <w:p/>
-    <w:p/>
-    <w:p/>
-    <w:p/>
-    <w:p/>
-    <w:p>
-      <w:bookmarkStart w:id="0" w:name="_GoBack"/>
-      <w:bookmarkEnd w:id="0"/>
-    </w:p>
+    </w:p>
+    <w:p/>
+    <w:p/>
+    <w:p/>
+    <w:p/>
+    <w:p/>
+    <w:p/>
+    <w:p/>
     <w:p/>
     <w:p/>
     <w:p/>

</xml_diff>